<commit_message>
iterative work on website script and webpages
</commit_message>
<xml_diff>
--- a/Website Script.docx
+++ b/Website Script.docx
@@ -28,7 +28,16 @@
     </w:p>
     <w:p>
       <w:r>
-        <w:t xml:space="preserve">Songs of colonization is a project that analyzes a select corpus of US-American and German South-West African “folk songs” that highlight collective ideas of nationalism and colonialism at </w:t>
+        <w:t xml:space="preserve">Songs of </w:t>
+      </w:r>
+      <w:r>
+        <w:t>C</w:t>
+      </w:r>
+      <w:r>
+        <w:t>olonization is a project that analyzes a select corpus of US-American and German South-West African “folk songs” that highlight collective ideas of nationalism and colonialism</w:t>
+      </w:r>
+      <w:r>
+        <w:t xml:space="preserve"> </w:t>
       </w:r>
       <w:r>
         <w:rPr>
@@ -47,22 +56,68 @@
         <w:rPr>
           <w:highlight w:val="yellow"/>
         </w:rPr>
-        <w:t xml:space="preserve"> century</w:t>
+        <w:t xml:space="preserve"> </w:t>
+      </w:r>
+      <w:r>
+        <w:rPr>
+          <w:highlight w:val="yellow"/>
+        </w:rPr>
+        <w:t>and early 20</w:t>
+      </w:r>
+      <w:r>
+        <w:rPr>
+          <w:highlight w:val="yellow"/>
+          <w:vertAlign w:val="superscript"/>
+        </w:rPr>
+        <w:t>th</w:t>
+      </w:r>
+      <w:r>
+        <w:rPr>
+          <w:highlight w:val="yellow"/>
+        </w:rPr>
+        <w:t xml:space="preserve"> </w:t>
+      </w:r>
+      <w:r>
+        <w:rPr>
+          <w:highlight w:val="yellow"/>
+        </w:rPr>
+        <w:t>century</w:t>
       </w:r>
       <w:r>
         <w:t xml:space="preserve">. After selecting our songs, our team analyzed them using </w:t>
       </w:r>
       <w:r>
-        <w:t xml:space="preserve">an XML frame work along with other associated </w:t>
-      </w:r>
-      <w:r>
-        <w:t xml:space="preserve">technologies in order to produce the data we present on the website. </w:t>
+        <w:t xml:space="preserve">XML </w:t>
+      </w:r>
+      <w:r>
+        <w:t xml:space="preserve">technologies </w:t>
+      </w:r>
+      <w:r>
+        <w:t>to produce th</w:t>
+      </w:r>
+      <w:r>
+        <w:t>is website and the data presented on it</w:t>
+      </w:r>
+      <w:r>
+        <w:t xml:space="preserve">. </w:t>
       </w:r>
     </w:p>
     <w:p/>
     <w:p>
       <w:r>
-        <w:t>This was all created during our semester long Computational Methods in Humanities Course at the University of Pittsburgh</w:t>
+        <w:t xml:space="preserve">This </w:t>
+      </w:r>
+      <w:r>
+        <w:t>project was completed</w:t>
+      </w:r>
+      <w:r>
+        <w:t xml:space="preserve"> during our semester</w:t>
+      </w:r>
+      <w:r>
+        <w:t>-</w:t>
+      </w:r>
+      <w:r>
+        <w:t>long Computational Methods in Humanities Course at the University of Pittsburgh</w:t>
       </w:r>
       <w:r>
         <w:t xml:space="preserve"> by Lilly Forrest, Evan Ressel, and Maja Lynn. </w:t>
@@ -118,358 +173,554 @@
     </w:p>
     <w:p/>
     <w:p>
-      <w:r>
-        <w:t>In this project we seek to explore how nationalism is expressed through the colonial narrative of “folk songs” in the American West and German Southwest Afrika, present day Namibia. Our team analyzed a corpus of texts with the goal of understanding the expression of collective colonial identi</w:t>
-      </w:r>
-      <w:r>
-        <w:t>t</w:t>
-      </w:r>
-      <w:r>
-        <w:t xml:space="preserve">y in both Germany and the US, and how those contexts may be related. </w:t>
-      </w:r>
-      <w:r>
-        <w:t xml:space="preserve">We determined that songs would be particularly effective in communicating the collective ideas of these groups, because they are composed for the “common man”. Soldiers and settlers alike were supposed to identify with these songs, and the songs themselves were meant to solidify and encourage their concepts of national identity. </w:t>
+      <w:pPr>
+        <w:pStyle w:val="NormalWeb"/>
+        <w:spacing w:before="0" w:beforeAutospacing="0" w:after="0" w:afterAutospacing="0"/>
+        <w:rPr>
+          <w:rFonts w:asciiTheme="minorHAnsi" w:hAnsiTheme="minorHAnsi" w:cstheme="minorHAnsi"/>
+          <w:color w:val="0E101A"/>
+        </w:rPr>
+      </w:pPr>
+      <w:r>
+        <w:rPr>
+          <w:rFonts w:asciiTheme="minorHAnsi" w:hAnsiTheme="minorHAnsi" w:cstheme="minorHAnsi"/>
+          <w:color w:val="0E101A"/>
+        </w:rPr>
+        <w:t>In this project, we seek to explore how nationalism is expressed through the colonial narrative of “folk songs” in the American West and German Southwest Afrika, present-day Namibia. Our team analyzed a corpus of texts to understand the expression of collective colonial identity in both Germany and the US, and how those contexts may be related. We determined that songs would be particularly effective in communicating the collective ideas of these groups because they are composed for the “common man”. Soldiers and settlers alike were supposed to identify with these songs, and the songs themselves were meant to solidify and encourage their concepts of national identity.</w:t>
+      </w:r>
+    </w:p>
+    <w:p>
+      <w:pPr>
+        <w:pStyle w:val="NormalWeb"/>
+        <w:spacing w:before="0" w:beforeAutospacing="0" w:after="0" w:afterAutospacing="0"/>
+        <w:rPr>
+          <w:rFonts w:asciiTheme="minorHAnsi" w:hAnsiTheme="minorHAnsi" w:cstheme="minorHAnsi"/>
+          <w:color w:val="0E101A"/>
+        </w:rPr>
+      </w:pPr>
+    </w:p>
+    <w:p>
+      <w:pPr>
+        <w:pStyle w:val="NormalWeb"/>
+        <w:spacing w:before="0" w:beforeAutospacing="0" w:after="0" w:afterAutospacing="0"/>
+        <w:rPr>
+          <w:rFonts w:asciiTheme="minorHAnsi" w:hAnsiTheme="minorHAnsi" w:cstheme="minorHAnsi"/>
+          <w:color w:val="0E101A"/>
+        </w:rPr>
+      </w:pPr>
+      <w:r>
+        <w:rPr>
+          <w:rFonts w:asciiTheme="minorHAnsi" w:hAnsiTheme="minorHAnsi" w:cstheme="minorHAnsi"/>
+          <w:color w:val="0E101A"/>
+        </w:rPr>
+        <w:t>One of the main goals in analyzing these songs is understanding what these collective ideas are and how th</w:t>
+      </w:r>
+      <w:r>
+        <w:rPr>
+          <w:rFonts w:asciiTheme="minorHAnsi" w:hAnsiTheme="minorHAnsi" w:cstheme="minorHAnsi"/>
+          <w:color w:val="0E101A"/>
+        </w:rPr>
+        <w:t>ey</w:t>
+      </w:r>
+      <w:r>
+        <w:rPr>
+          <w:rFonts w:asciiTheme="minorHAnsi" w:hAnsiTheme="minorHAnsi" w:cstheme="minorHAnsi"/>
+          <w:color w:val="0E101A"/>
+        </w:rPr>
+        <w:t xml:space="preserve"> may translate to the justification of violence. In many of the songs, you might notice derogatory, violent, or negative language surrounding the cultures that were native to the land being colonized. Genocide is part of the history of colonization in both the US and German South-west Africa. Can songs offer us an insight into the mentality and hatred that supported and encouraged these inhuman acts of violence? Can we see expressions of nationalism that promote an </w:t>
+      </w:r>
+      <w:r>
+        <w:rPr>
+          <w:rFonts w:asciiTheme="minorHAnsi" w:hAnsiTheme="minorHAnsi" w:cstheme="minorHAnsi"/>
+          <w:color w:val="0E101A"/>
+        </w:rPr>
+        <w:t>“</w:t>
+      </w:r>
+      <w:r>
+        <w:rPr>
+          <w:rFonts w:asciiTheme="minorHAnsi" w:hAnsiTheme="minorHAnsi" w:cstheme="minorHAnsi"/>
+          <w:color w:val="0E101A"/>
+        </w:rPr>
+        <w:t>us-vs-them</w:t>
+      </w:r>
+      <w:r>
+        <w:rPr>
+          <w:rFonts w:asciiTheme="minorHAnsi" w:hAnsiTheme="minorHAnsi" w:cstheme="minorHAnsi"/>
+          <w:color w:val="0E101A"/>
+        </w:rPr>
+        <w:t>”</w:t>
+      </w:r>
+      <w:r>
+        <w:rPr>
+          <w:rFonts w:asciiTheme="minorHAnsi" w:hAnsiTheme="minorHAnsi" w:cstheme="minorHAnsi"/>
+          <w:color w:val="0E101A"/>
+        </w:rPr>
+        <w:t xml:space="preserve"> mentality that laid the seeds of racism, xenophobia and eventually acts of genocide? Go to our </w:t>
+      </w:r>
+      <w:r>
+        <w:rPr>
+          <w:rStyle w:val="Emphasis"/>
+          <w:rFonts w:asciiTheme="minorHAnsi" w:hAnsiTheme="minorHAnsi" w:cstheme="minorHAnsi"/>
+          <w:color w:val="0E101A"/>
+        </w:rPr>
+        <w:t>historical context</w:t>
+      </w:r>
+      <w:r>
+        <w:rPr>
+          <w:rFonts w:asciiTheme="minorHAnsi" w:hAnsiTheme="minorHAnsi" w:cstheme="minorHAnsi"/>
+          <w:color w:val="0E101A"/>
+        </w:rPr>
+        <w:t> tab to learn more about this, and the relationship between the American West and the German Southwest.</w:t>
+      </w:r>
+    </w:p>
+    <w:p>
+      <w:pPr>
+        <w:pStyle w:val="NormalWeb"/>
+        <w:spacing w:before="0" w:beforeAutospacing="0" w:after="0" w:afterAutospacing="0"/>
+        <w:rPr>
+          <w:rFonts w:asciiTheme="minorHAnsi" w:hAnsiTheme="minorHAnsi" w:cstheme="minorHAnsi"/>
+          <w:color w:val="0E101A"/>
+        </w:rPr>
+      </w:pPr>
+    </w:p>
+    <w:p>
+      <w:pPr>
+        <w:pStyle w:val="NormalWeb"/>
+        <w:spacing w:before="0" w:beforeAutospacing="0" w:after="0" w:afterAutospacing="0"/>
+        <w:rPr>
+          <w:rFonts w:asciiTheme="minorHAnsi" w:hAnsiTheme="minorHAnsi" w:cstheme="minorHAnsi"/>
+          <w:color w:val="0E101A"/>
+        </w:rPr>
+      </w:pPr>
+      <w:r>
+        <w:rPr>
+          <w:rFonts w:asciiTheme="minorHAnsi" w:hAnsiTheme="minorHAnsi" w:cstheme="minorHAnsi"/>
+          <w:color w:val="0E101A"/>
+        </w:rPr>
+        <w:t>Through our research, we determined that colonization</w:t>
+      </w:r>
+      <w:r>
+        <w:rPr>
+          <w:rFonts w:asciiTheme="minorHAnsi" w:hAnsiTheme="minorHAnsi" w:cstheme="minorHAnsi"/>
+          <w:color w:val="0E101A"/>
+        </w:rPr>
+        <w:t xml:space="preserve">’s main tenets include </w:t>
+      </w:r>
+      <w:r>
+        <w:rPr>
+          <w:rFonts w:asciiTheme="minorHAnsi" w:hAnsiTheme="minorHAnsi" w:cstheme="minorHAnsi"/>
+          <w:color w:val="0E101A"/>
+        </w:rPr>
+        <w:t xml:space="preserve">possession of land, resources, bodies, and labor based upon concepts of racial/ethnic superiority that are driven by a love of country, unity and the “us vs. them” mentality. </w:t>
+      </w:r>
+      <w:r>
+        <w:rPr>
+          <w:rFonts w:asciiTheme="minorHAnsi" w:hAnsiTheme="minorHAnsi" w:cstheme="minorHAnsi"/>
+          <w:color w:val="0E101A"/>
+        </w:rPr>
+        <w:t>When</w:t>
+      </w:r>
+      <w:r>
+        <w:rPr>
+          <w:rFonts w:asciiTheme="minorHAnsi" w:hAnsiTheme="minorHAnsi" w:cstheme="minorHAnsi"/>
+          <w:color w:val="0E101A"/>
+        </w:rPr>
+        <w:t xml:space="preserve"> analyzing our texts, we decided to search for five main themes: homeland, violence, national unity, possession, and other significant acts. Within these main categories, we evaluated if </w:t>
+      </w:r>
+      <w:r>
+        <w:rPr>
+          <w:rFonts w:asciiTheme="minorHAnsi" w:hAnsiTheme="minorHAnsi" w:cstheme="minorHAnsi"/>
+          <w:color w:val="0E101A"/>
+        </w:rPr>
+        <w:t>song lyrics</w:t>
+      </w:r>
+      <w:r>
+        <w:rPr>
+          <w:rFonts w:asciiTheme="minorHAnsi" w:hAnsiTheme="minorHAnsi" w:cstheme="minorHAnsi"/>
+          <w:color w:val="0E101A"/>
+        </w:rPr>
+        <w:t xml:space="preserve"> were instances of, for example, patriotism or xenophobia. We also made note of whether these statements had positive or negative inflections. Through collecting data based on the metrics we choose to </w:t>
+      </w:r>
+      <w:r>
+        <w:rPr>
+          <w:rFonts w:asciiTheme="minorHAnsi" w:hAnsiTheme="minorHAnsi" w:cstheme="minorHAnsi"/>
+          <w:color w:val="0E101A"/>
+        </w:rPr>
+        <w:lastRenderedPageBreak/>
+        <w:t>categorize</w:t>
+      </w:r>
+      <w:r>
+        <w:rPr>
+          <w:rFonts w:asciiTheme="minorHAnsi" w:hAnsiTheme="minorHAnsi" w:cstheme="minorHAnsi"/>
+          <w:color w:val="0E101A"/>
+        </w:rPr>
+        <w:t xml:space="preserve">, we hope to identify patterns </w:t>
+      </w:r>
+      <w:r>
+        <w:rPr>
+          <w:rFonts w:asciiTheme="minorHAnsi" w:hAnsiTheme="minorHAnsi" w:cstheme="minorHAnsi"/>
+          <w:color w:val="0E101A"/>
+        </w:rPr>
+        <w:t>and t</w:t>
+      </w:r>
+      <w:r>
+        <w:rPr>
+          <w:rFonts w:asciiTheme="minorHAnsi" w:hAnsiTheme="minorHAnsi" w:cstheme="minorHAnsi"/>
+          <w:color w:val="0E101A"/>
+        </w:rPr>
+        <w:t xml:space="preserve">o compare types of nationalism </w:t>
+      </w:r>
+      <w:r>
+        <w:rPr>
+          <w:rFonts w:asciiTheme="minorHAnsi" w:hAnsiTheme="minorHAnsi" w:cstheme="minorHAnsi"/>
+          <w:color w:val="0E101A"/>
+        </w:rPr>
+        <w:t xml:space="preserve">that </w:t>
+      </w:r>
+      <w:r>
+        <w:rPr>
+          <w:rFonts w:asciiTheme="minorHAnsi" w:hAnsiTheme="minorHAnsi" w:cstheme="minorHAnsi"/>
+          <w:color w:val="0E101A"/>
+        </w:rPr>
+        <w:t>American and German colonizers express</w:t>
+      </w:r>
+      <w:r>
+        <w:rPr>
+          <w:rFonts w:asciiTheme="minorHAnsi" w:hAnsiTheme="minorHAnsi" w:cstheme="minorHAnsi"/>
+          <w:color w:val="0E101A"/>
+        </w:rPr>
+        <w:t>ed</w:t>
+      </w:r>
+      <w:r>
+        <w:rPr>
+          <w:rFonts w:asciiTheme="minorHAnsi" w:hAnsiTheme="minorHAnsi" w:cstheme="minorHAnsi"/>
+          <w:color w:val="0E101A"/>
+        </w:rPr>
+        <w:t>.  </w:t>
+      </w:r>
+    </w:p>
+    <w:p>
+      <w:pPr>
+        <w:pStyle w:val="NormalWeb"/>
+        <w:spacing w:before="0" w:beforeAutospacing="0" w:after="0" w:afterAutospacing="0"/>
+        <w:rPr>
+          <w:rFonts w:asciiTheme="minorHAnsi" w:hAnsiTheme="minorHAnsi" w:cstheme="minorHAnsi"/>
+          <w:color w:val="0E101A"/>
+        </w:rPr>
+      </w:pPr>
+    </w:p>
+    <w:p>
+      <w:pPr>
+        <w:pStyle w:val="NormalWeb"/>
+        <w:spacing w:before="0" w:beforeAutospacing="0" w:after="0" w:afterAutospacing="0"/>
+        <w:rPr>
+          <w:rFonts w:asciiTheme="minorHAnsi" w:hAnsiTheme="minorHAnsi" w:cstheme="minorHAnsi"/>
+          <w:color w:val="0E101A"/>
+        </w:rPr>
+      </w:pPr>
+      <w:r>
+        <w:rPr>
+          <w:rFonts w:asciiTheme="minorHAnsi" w:hAnsiTheme="minorHAnsi" w:cstheme="minorHAnsi"/>
+          <w:color w:val="0E101A"/>
+        </w:rPr>
+        <w:t>You can read about this and our analysis under the “results” and “conclusions” pages. </w:t>
       </w:r>
     </w:p>
     <w:p/>
     <w:p>
       <w:r>
-        <w:t xml:space="preserve">One of the main goals in analyzing these songs is understanding what these collective ideas are and how that may translate to the justification of violence. In many of the songs, you might notice derogatory, violent, or negative language surrounding the cultures that were native to land being colonized. Genocide is part of the history of colonization in both the US and German South-west Africa. Can songs offer us an insight into the mentality and hatred that supported and encouraged these inhuman acts of violence? Can we see expressions of nationalism that promote an us-vs-them mentality that laid the seeds of racism, xenophobia and eventually acts of genocide? Go to our </w:t>
+        <w:rPr>
+          <w:highlight w:val="yellow"/>
+        </w:rPr>
+        <w:t>*should I put the page names in italics or quotes?*</w:t>
+      </w:r>
+    </w:p>
+    <w:p>
+      <w:r>
+        <w:t>*Nope but we can link to them!*</w:t>
+      </w:r>
+    </w:p>
+    <w:p/>
+    <w:p>
+      <w:r>
+        <w:t>*will complete later</w:t>
+      </w:r>
+    </w:p>
+    <w:p>
+      <w:pPr>
+        <w:rPr>
+          <w:b/>
+          <w:bCs/>
+        </w:rPr>
+      </w:pPr>
+      <w:r>
+        <w:rPr>
+          <w:b/>
+          <w:bCs/>
+        </w:rPr>
+        <w:t xml:space="preserve">Historical Context: </w:t>
+      </w:r>
+    </w:p>
+    <w:p>
+      <w:pPr>
+        <w:pStyle w:val="ListParagraph"/>
+        <w:numPr>
+          <w:ilvl w:val="0"/>
+          <w:numId w:val="3"/>
+        </w:numPr>
+      </w:pPr>
+      <w:r>
+        <w:t>Americans were colonizing a continuous stretch of land</w:t>
+      </w:r>
+    </w:p>
+    <w:p>
+      <w:pPr>
+        <w:pStyle w:val="ListParagraph"/>
+        <w:numPr>
+          <w:ilvl w:val="0"/>
+          <w:numId w:val="3"/>
+        </w:numPr>
+      </w:pPr>
+      <w:r>
+        <w:t xml:space="preserve">Instances of Genocide in North America are inconsistent (not every native group were victims of genocide, and there was not one procedure that all colonizers followed) </w:t>
+      </w:r>
+    </w:p>
+    <w:p>
+      <w:pPr>
+        <w:pStyle w:val="ListParagraph"/>
+        <w:numPr>
+          <w:ilvl w:val="0"/>
+          <w:numId w:val="3"/>
+        </w:numPr>
+      </w:pPr>
+      <w:r>
+        <w:t xml:space="preserve">Westward expansion and colonization took place over many centuries in the US </w:t>
+      </w:r>
+    </w:p>
+    <w:p>
+      <w:pPr>
+        <w:pStyle w:val="ListParagraph"/>
+        <w:numPr>
+          <w:ilvl w:val="0"/>
+          <w:numId w:val="3"/>
+        </w:numPr>
+      </w:pPr>
+      <w:r>
+        <w:t>American songs are folk songs. (look into legends and the origin of these songs)</w:t>
+      </w:r>
+    </w:p>
+    <w:p>
+      <w:pPr>
+        <w:pStyle w:val="ListParagraph"/>
+        <w:numPr>
+          <w:ilvl w:val="0"/>
+          <w:numId w:val="3"/>
+        </w:numPr>
+      </w:pPr>
+      <w:r>
+        <w:t>The US is founded in 1776, a new nation was formed out of people from “diverse” backgrounds</w:t>
+      </w:r>
+    </w:p>
+    <w:p>
+      <w:pPr>
+        <w:pStyle w:val="ListParagraph"/>
+      </w:pPr>
+    </w:p>
+    <w:p>
+      <w:pPr>
+        <w:pStyle w:val="ListParagraph"/>
+        <w:numPr>
+          <w:ilvl w:val="0"/>
+          <w:numId w:val="3"/>
+        </w:numPr>
+      </w:pPr>
+      <w:r>
+        <w:t xml:space="preserve">Germans were colonizing a country far away, and vastly different from their own </w:t>
+      </w:r>
+    </w:p>
+    <w:p>
+      <w:pPr>
+        <w:pStyle w:val="ListParagraph"/>
+        <w:numPr>
+          <w:ilvl w:val="0"/>
+          <w:numId w:val="3"/>
+        </w:numPr>
+      </w:pPr>
+      <w:r>
+        <w:t xml:space="preserve">German nation state was created in 1871, formed by groups of people who had long history of occupying this land. Important to create a new identity that would bring people together and make them take pride in Germany </w:t>
+      </w:r>
+    </w:p>
+    <w:p>
+      <w:pPr>
+        <w:pStyle w:val="ListParagraph"/>
+        <w:numPr>
+          <w:ilvl w:val="0"/>
+          <w:numId w:val="3"/>
+        </w:numPr>
+      </w:pPr>
+      <w:r>
+        <w:t>Trend to strengthen national unity was to glorify medieval Germany- using stories of nights and Valhalla (think pantheon for norse gods that honors German warriors and nights)</w:t>
+      </w:r>
+    </w:p>
+    <w:p>
+      <w:pPr>
+        <w:pStyle w:val="ListParagraph"/>
+        <w:numPr>
+          <w:ilvl w:val="1"/>
+          <w:numId w:val="3"/>
+        </w:numPr>
+      </w:pPr>
+      <w:r>
+        <w:t xml:space="preserve">Ie </w:t>
+      </w:r>
+      <w:r>
+        <w:t>The Ring of the Nibelung</w:t>
+      </w:r>
+      <w:r>
+        <w:t xml:space="preserve">, an extremely famous four-part opera written by Wagner (15 hours in total) about these Norse myths premiered in 1876  </w:t>
+      </w:r>
+    </w:p>
+    <w:p>
+      <w:pPr>
+        <w:pStyle w:val="ListParagraph"/>
+        <w:numPr>
+          <w:ilvl w:val="1"/>
+          <w:numId w:val="3"/>
+        </w:numPr>
+      </w:pPr>
+      <w:r>
+        <w:t xml:space="preserve"> Resurgence of ballads, which had been popular in medieval times(ill get a more accurate date, but think like 1200 and 16</w:t>
+      </w:r>
+      <w:r>
+        <w:rPr>
+          <w:vertAlign w:val="superscript"/>
+        </w:rPr>
+        <w:t>th</w:t>
+      </w:r>
+      <w:r>
+        <w:t xml:space="preserve"> century peasant protest songs), expressing nationalism for German</w:t>
+      </w:r>
+    </w:p>
+    <w:p>
+      <w:pPr>
+        <w:pStyle w:val="ListParagraph"/>
+        <w:numPr>
+          <w:ilvl w:val="0"/>
+          <w:numId w:val="3"/>
+        </w:numPr>
+      </w:pPr>
+      <w:r>
+        <w:t xml:space="preserve">Germany began colonizing late, because they had not been a state before – formally took over Namibia in 1884 after the European “scramble for Africa” </w:t>
+      </w:r>
+    </w:p>
+    <w:p>
+      <w:pPr>
+        <w:pStyle w:val="ListParagraph"/>
+        <w:numPr>
+          <w:ilvl w:val="1"/>
+          <w:numId w:val="3"/>
+        </w:numPr>
+      </w:pPr>
+      <w:r>
+        <w:t xml:space="preserve">Long before this, they had been idealizing America West </w:t>
+      </w:r>
+    </w:p>
+    <w:p>
+      <w:pPr>
+        <w:pStyle w:val="ListParagraph"/>
+        <w:numPr>
+          <w:ilvl w:val="0"/>
+          <w:numId w:val="3"/>
+        </w:numPr>
+      </w:pPr>
+      <w:r>
+        <w:t>“nation states” are all about ethnic identity (vs US which is more about white Europeans vs poc)</w:t>
+      </w:r>
+    </w:p>
+    <w:p>
+      <w:pPr>
+        <w:pStyle w:val="ListParagraph"/>
+        <w:numPr>
+          <w:ilvl w:val="0"/>
+          <w:numId w:val="3"/>
+        </w:numPr>
+      </w:pPr>
+      <w:r>
+        <w:t xml:space="preserve">Lost all colonial land in 1919 after WW1, after just roughly 40 years as a colonial power </w:t>
+      </w:r>
+    </w:p>
+    <w:p>
+      <w:pPr>
+        <w:pStyle w:val="ListParagraph"/>
+      </w:pPr>
+    </w:p>
+    <w:p>
+      <w:pPr>
+        <w:pStyle w:val="ListParagraph"/>
+        <w:numPr>
+          <w:ilvl w:val="0"/>
+          <w:numId w:val="3"/>
+        </w:numPr>
+      </w:pPr>
+      <w:r>
+        <w:t>Both believe it is there right to take land away from native people</w:t>
+      </w:r>
+    </w:p>
+    <w:p>
+      <w:pPr>
+        <w:pStyle w:val="ListParagraph"/>
+        <w:numPr>
+          <w:ilvl w:val="0"/>
+          <w:numId w:val="3"/>
+        </w:numPr>
+      </w:pPr>
+      <w:r>
+        <w:t xml:space="preserve">Both want land to demonstrate power, and gain resources </w:t>
+      </w:r>
+    </w:p>
+    <w:p>
+      <w:pPr>
+        <w:pStyle w:val="ListParagraph"/>
+        <w:numPr>
+          <w:ilvl w:val="0"/>
+          <w:numId w:val="3"/>
+        </w:numPr>
+      </w:pPr>
+      <w:r>
+        <w:t xml:space="preserve">Both romanticize the landscape of the homeland, and “cowboy motifs” like riding and hunting (this is </w:t>
       </w:r>
       <w:r>
         <w:rPr>
           <w:i/>
           <w:iCs/>
         </w:rPr>
-        <w:t>historical context</w:t>
-      </w:r>
-      <w:r>
-        <w:t xml:space="preserve"> tab to learn more about this, and the relationship between the American West and the German Southwest. </w:t>
-      </w:r>
-    </w:p>
-    <w:p>
-      <w:r>
-        <w:t xml:space="preserve"> </w:t>
-      </w:r>
-    </w:p>
-    <w:p>
-      <w:r>
-        <w:t>Through our research, we determined that c</w:t>
-      </w:r>
-      <w:r>
-        <w:t>olonization is about the possession of land, resources, bodies, and labor based upon concepts of racial/ethnic superiority that are driven by love of country, unity and</w:t>
-      </w:r>
-      <w:r>
-        <w:t xml:space="preserve"> the</w:t>
-      </w:r>
-      <w:r>
-        <w:t xml:space="preserve"> “us vs. them” mentality</w:t>
-      </w:r>
-      <w:r>
-        <w:t xml:space="preserve">. </w:t>
-      </w:r>
-      <w:r>
-        <w:t xml:space="preserve">After analyzing our texts, we decided to search for five main themes: homeland, violence, national unity, possession, and other significant acts. Within these main categories we evaluated if they were instances of, for example, patriotism or xenophobia. We also made note of whether these statements had positive or negative inflections. Through collecting data based on the metrics we choose to </w:t>
-      </w:r>
-      <w:r>
+        <w:t>not</w:t>
+      </w:r>
+      <w:r>
+        <w:t xml:space="preserve"> the focus of our data collection, because it would take to long, but I still think it might be interesting to point these (fairly obvious) themes out in our analysis)</w:t>
+      </w:r>
+    </w:p>
+    <w:p>
+      <w:pPr>
+        <w:rPr>
+          <w:b/>
+          <w:bCs/>
+        </w:rPr>
+      </w:pPr>
+    </w:p>
+    <w:p>
+      <w:pPr>
+        <w:rPr>
+          <w:b/>
+          <w:bCs/>
+        </w:rPr>
+      </w:pPr>
+      <w:r>
+        <w:rPr>
+          <w:b/>
+          <w:bCs/>
+        </w:rPr>
         <w:lastRenderedPageBreak/>
-        <w:t xml:space="preserve">identify expressions of, we hope to identify patterns that make it possible to compare types of nationalism American and German colonizers express.  </w:t>
-      </w:r>
-    </w:p>
-    <w:p>
-      <w:r>
-        <w:t xml:space="preserve">You can read about this and our analysis under the “results” and “conclusions” pages </w:t>
-      </w:r>
-    </w:p>
-    <w:p/>
-    <w:p>
-      <w:r>
-        <w:rPr>
-          <w:highlight w:val="yellow"/>
-        </w:rPr>
-        <w:t>*should I put the page names in italics or quotes?*</w:t>
-      </w:r>
-    </w:p>
-    <w:p/>
-    <w:p>
-      <w:r>
-        <w:t>*will complete later</w:t>
-      </w:r>
-    </w:p>
-    <w:p>
-      <w:pPr>
-        <w:rPr>
-          <w:b/>
-          <w:bCs/>
-        </w:rPr>
-      </w:pPr>
-      <w:r>
-        <w:rPr>
-          <w:b/>
-          <w:bCs/>
-        </w:rPr>
-        <w:t xml:space="preserve">Historical Context: </w:t>
-      </w:r>
-    </w:p>
-    <w:p>
-      <w:pPr>
-        <w:pStyle w:val="ListParagraph"/>
-        <w:numPr>
-          <w:ilvl w:val="0"/>
-          <w:numId w:val="3"/>
-        </w:numPr>
-      </w:pPr>
-      <w:r>
-        <w:t>Americans were colonizing a continuous stretch of land</w:t>
-      </w:r>
-    </w:p>
-    <w:p>
-      <w:pPr>
-        <w:pStyle w:val="ListParagraph"/>
-        <w:numPr>
-          <w:ilvl w:val="0"/>
-          <w:numId w:val="3"/>
-        </w:numPr>
-      </w:pPr>
-      <w:r>
-        <w:t xml:space="preserve">Instances of Genocide in North America are inconsistent (not every native group were victims of genocide, and there was not one procedure that all colonizers followed) </w:t>
-      </w:r>
-    </w:p>
-    <w:p>
-      <w:pPr>
-        <w:pStyle w:val="ListParagraph"/>
-        <w:numPr>
-          <w:ilvl w:val="0"/>
-          <w:numId w:val="3"/>
-        </w:numPr>
-      </w:pPr>
-      <w:r>
-        <w:t xml:space="preserve">Westward expansion and colonization took place over many centuries in the US </w:t>
-      </w:r>
-    </w:p>
-    <w:p>
-      <w:pPr>
-        <w:pStyle w:val="ListParagraph"/>
-        <w:numPr>
-          <w:ilvl w:val="0"/>
-          <w:numId w:val="3"/>
-        </w:numPr>
-      </w:pPr>
-      <w:r>
-        <w:t>American songs are folk songs. (look into legends and the origin of these songs)</w:t>
-      </w:r>
-    </w:p>
-    <w:p>
-      <w:pPr>
-        <w:pStyle w:val="ListParagraph"/>
-        <w:numPr>
-          <w:ilvl w:val="0"/>
-          <w:numId w:val="3"/>
-        </w:numPr>
-      </w:pPr>
-      <w:r>
-        <w:t>The US is founded in 1776, a new nation was formed out of people from “diverse” backgrounds</w:t>
-      </w:r>
-    </w:p>
-    <w:p>
-      <w:pPr>
-        <w:pStyle w:val="ListParagraph"/>
-      </w:pPr>
-    </w:p>
-    <w:p>
-      <w:pPr>
-        <w:pStyle w:val="ListParagraph"/>
-        <w:numPr>
-          <w:ilvl w:val="0"/>
-          <w:numId w:val="3"/>
-        </w:numPr>
-      </w:pPr>
-      <w:r>
-        <w:t xml:space="preserve">Germans were colonizing a country far away, and vastly different from their own </w:t>
-      </w:r>
-    </w:p>
-    <w:p>
-      <w:pPr>
-        <w:pStyle w:val="ListParagraph"/>
-        <w:numPr>
-          <w:ilvl w:val="0"/>
-          <w:numId w:val="3"/>
-        </w:numPr>
-      </w:pPr>
-      <w:r>
-        <w:t xml:space="preserve">German nation state was created in 1871, formed by groups of people who had long history of occupying this land. Important to create a new identity that would bring people together and make them take pride in Germany </w:t>
-      </w:r>
-    </w:p>
-    <w:p>
-      <w:pPr>
-        <w:pStyle w:val="ListParagraph"/>
-        <w:numPr>
-          <w:ilvl w:val="0"/>
-          <w:numId w:val="3"/>
-        </w:numPr>
-      </w:pPr>
-      <w:r>
-        <w:t>Trend to strengthen national unity was to glorify medieval Germany- using stories of nights and Valhalla (think pantheon for norse gods that honors German warriors and nights)</w:t>
-      </w:r>
-    </w:p>
-    <w:p>
-      <w:pPr>
-        <w:pStyle w:val="ListParagraph"/>
-        <w:numPr>
-          <w:ilvl w:val="1"/>
-          <w:numId w:val="3"/>
-        </w:numPr>
-      </w:pPr>
-      <w:r>
-        <w:t xml:space="preserve">Ie </w:t>
-      </w:r>
-      <w:r>
-        <w:t>The Ring of the Nibelung</w:t>
-      </w:r>
-      <w:r>
-        <w:t xml:space="preserve">, an extremely famous four-part opera written by Wagner (15 hours in total) about these Norse myths premiered in 1876  </w:t>
-      </w:r>
-    </w:p>
-    <w:p>
-      <w:pPr>
-        <w:pStyle w:val="ListParagraph"/>
-        <w:numPr>
-          <w:ilvl w:val="1"/>
-          <w:numId w:val="3"/>
-        </w:numPr>
-      </w:pPr>
-      <w:r>
-        <w:t xml:space="preserve"> Resurgence of ballads, which had been popular in medieval times(ill get a more accurate date, but think like 1200 and 16</w:t>
-      </w:r>
-      <w:r>
-        <w:rPr>
-          <w:vertAlign w:val="superscript"/>
-        </w:rPr>
-        <w:t>th</w:t>
-      </w:r>
-      <w:r>
-        <w:t xml:space="preserve"> century peasant protest songs), expressing nationalism for German</w:t>
-      </w:r>
-    </w:p>
-    <w:p>
-      <w:pPr>
-        <w:pStyle w:val="ListParagraph"/>
-        <w:numPr>
-          <w:ilvl w:val="0"/>
-          <w:numId w:val="3"/>
-        </w:numPr>
-      </w:pPr>
-      <w:r>
-        <w:t xml:space="preserve">Germany began colonizing late, because they had not been a state before – formally took over Namibia in 1884 after the European “scramble for Africa” </w:t>
-      </w:r>
-    </w:p>
-    <w:p>
-      <w:pPr>
-        <w:pStyle w:val="ListParagraph"/>
-        <w:numPr>
-          <w:ilvl w:val="1"/>
-          <w:numId w:val="3"/>
-        </w:numPr>
-      </w:pPr>
-      <w:r>
-        <w:t xml:space="preserve">Long before this, they had been idealizing America West </w:t>
-      </w:r>
-    </w:p>
-    <w:p>
-      <w:pPr>
-        <w:pStyle w:val="ListParagraph"/>
-        <w:numPr>
-          <w:ilvl w:val="0"/>
-          <w:numId w:val="3"/>
-        </w:numPr>
-      </w:pPr>
-      <w:r>
-        <w:t>“nation states” are all about ethnic identity (vs US which is more about white Europeans vs poc)</w:t>
-      </w:r>
-    </w:p>
-    <w:p>
-      <w:pPr>
-        <w:pStyle w:val="ListParagraph"/>
-        <w:numPr>
-          <w:ilvl w:val="0"/>
-          <w:numId w:val="3"/>
-        </w:numPr>
-      </w:pPr>
-      <w:r>
-        <w:t xml:space="preserve">Lost all colonial land in 1919 after WW1, after just roughly 40 years as a colonial power </w:t>
-      </w:r>
-    </w:p>
-    <w:p>
-      <w:pPr>
-        <w:pStyle w:val="ListParagraph"/>
-      </w:pPr>
-    </w:p>
-    <w:p>
-      <w:pPr>
-        <w:pStyle w:val="ListParagraph"/>
-        <w:numPr>
-          <w:ilvl w:val="0"/>
-          <w:numId w:val="3"/>
-        </w:numPr>
-      </w:pPr>
-      <w:r>
-        <w:t>Both believe it is there right to take land away from native people</w:t>
-      </w:r>
-    </w:p>
-    <w:p>
-      <w:pPr>
-        <w:pStyle w:val="ListParagraph"/>
-        <w:numPr>
-          <w:ilvl w:val="0"/>
-          <w:numId w:val="3"/>
-        </w:numPr>
-      </w:pPr>
-      <w:r>
-        <w:t xml:space="preserve">Both want land to demonstrate power, and gain resources </w:t>
-      </w:r>
-    </w:p>
-    <w:p>
-      <w:pPr>
-        <w:pStyle w:val="ListParagraph"/>
-        <w:numPr>
-          <w:ilvl w:val="0"/>
-          <w:numId w:val="3"/>
-        </w:numPr>
-      </w:pPr>
-      <w:r>
-        <w:t xml:space="preserve">Both romanticize the landscape of the homeland, and “cowboy motifs” like riding and hunting (this is </w:t>
-      </w:r>
-      <w:r>
-        <w:rPr>
-          <w:i/>
-          <w:iCs/>
-        </w:rPr>
-        <w:t>not</w:t>
-      </w:r>
-      <w:r>
-        <w:t xml:space="preserve"> the focus of our data collection, because it would take to long, but I still think it might be interesting to point these (fairly obvious) themes out in our analysis)</w:t>
-      </w:r>
-    </w:p>
-    <w:p>
-      <w:pPr>
-        <w:rPr>
-          <w:b/>
-          <w:bCs/>
-        </w:rPr>
-      </w:pPr>
-    </w:p>
-    <w:p>
-      <w:pPr>
-        <w:rPr>
-          <w:b/>
-          <w:bCs/>
-        </w:rPr>
-      </w:pPr>
-      <w:r>
-        <w:rPr>
-          <w:b/>
-          <w:bCs/>
-        </w:rPr>
         <w:t>*</w:t>
       </w:r>
       <w:r>
@@ -500,7 +751,6 @@
         </w:numPr>
       </w:pPr>
       <w:r>
-        <w:lastRenderedPageBreak/>
         <w:t xml:space="preserve">American Songs </w:t>
       </w:r>
     </w:p>
@@ -691,11 +941,11 @@
         <w:t>e looked at depictions of violence and their context within the songs as a way to understand how the settlers and soldiers viewed acts of violence, in hopes that it would give us insight into their perspective and how it connects to their ideas about nationalism and their claim to the land they were on. Many instances of violence were connected to animals, but this was also interesting to us because it shows how they viewed resources of the country. The German songs overall had less violence than the American songs, and that violence was more often ambiguous. We believe this might be due to the fact that they were engaging in formalized, controlled military violence. We know that they raided villages, fought in wars, and inflicted genocide but because</w:t>
       </w:r>
       <w:r>
-        <w:t xml:space="preserve"> the violence took place in a military context, there relationship to it was likely very different than for settlers who </w:t>
+        <w:t xml:space="preserve"> the violence took place in a </w:t>
       </w:r>
       <w:r>
         <w:lastRenderedPageBreak/>
-        <w:t>embraced and took pride in the idea of lawless violence, (</w:t>
+        <w:t>military context, there relationship to it was likely very different than for settlers who embraced and took pride in the idea of lawless violence, (</w:t>
       </w:r>
       <w:r>
         <w:rPr>
@@ -2023,6 +2273,31 @@
       <w:contextualSpacing/>
     </w:pPr>
   </w:style>
+  <w:style w:type="paragraph" w:styleId="NormalWeb">
+    <w:name w:val="Normal (Web)"/>
+    <w:basedOn w:val="Normal"/>
+    <w:uiPriority w:val="99"/>
+    <w:semiHidden/>
+    <w:unhideWhenUsed/>
+    <w:rsid w:val="00EA7499"/>
+    <w:pPr>
+      <w:spacing w:before="100" w:beforeAutospacing="1" w:after="100" w:afterAutospacing="1"/>
+    </w:pPr>
+    <w:rPr>
+      <w:rFonts w:ascii="Times New Roman" w:eastAsia="Times New Roman" w:hAnsi="Times New Roman" w:cs="Times New Roman"/>
+    </w:rPr>
+  </w:style>
+  <w:style w:type="character" w:styleId="Emphasis">
+    <w:name w:val="Emphasis"/>
+    <w:basedOn w:val="DefaultParagraphFont"/>
+    <w:uiPriority w:val="20"/>
+    <w:qFormat/>
+    <w:rsid w:val="00EA7499"/>
+    <w:rPr>
+      <w:i/>
+      <w:iCs/>
+    </w:rPr>
+  </w:style>
 </w:styles>
 </file>
 

</xml_diff>

<commit_message>
changes to website script
</commit_message>
<xml_diff>
--- a/Website Script.docx
+++ b/Website Script.docx
@@ -559,7 +559,15 @@
         </w:numPr>
       </w:pPr>
       <w:r>
-        <w:t>Trend to strengthen national unity was to glorify medieval Germany- using stories of nights and Valhalla (think pantheon for norse gods that honors German warriors and nights)</w:t>
+        <w:t xml:space="preserve">Trend to strengthen national unity was to glorify medieval Germany- using stories of nights and Valhalla (think pantheon for </w:t>
+      </w:r>
+      <w:proofErr w:type="spellStart"/>
+      <w:r>
+        <w:t>norse</w:t>
+      </w:r>
+      <w:proofErr w:type="spellEnd"/>
+      <w:r>
+        <w:t xml:space="preserve"> gods that honors German warriors and nights)</w:t>
       </w:r>
     </w:p>
     <w:p>
@@ -570,8 +578,13 @@
           <w:numId w:val="3"/>
         </w:numPr>
       </w:pPr>
-      <w:r>
-        <w:t xml:space="preserve">Ie </w:t>
+      <w:proofErr w:type="spellStart"/>
+      <w:r>
+        <w:t>Ie</w:t>
+      </w:r>
+      <w:proofErr w:type="spellEnd"/>
+      <w:r>
+        <w:t xml:space="preserve"> </w:t>
       </w:r>
       <w:r>
         <w:t>The Ring of the Nibelung</w:t>
@@ -589,7 +602,15 @@
         </w:numPr>
       </w:pPr>
       <w:r>
-        <w:t xml:space="preserve"> Resurgence of ballads, which had been popular in medieval times(ill get a more accurate date, but think like 1200 and 16</w:t>
+        <w:t xml:space="preserve"> Resurgence of ballads, which had been popular in medieval times(</w:t>
+      </w:r>
+      <w:proofErr w:type="spellStart"/>
+      <w:r>
+        <w:t>ill</w:t>
+      </w:r>
+      <w:proofErr w:type="spellEnd"/>
+      <w:r>
+        <w:t xml:space="preserve"> get a more accurate date, but think like 1200 and 16</w:t>
       </w:r>
       <w:r>
         <w:rPr>
@@ -634,7 +655,15 @@
         </w:numPr>
       </w:pPr>
       <w:r>
-        <w:t>“nation states” are all about ethnic identity (vs US which is more about white Europeans vs poc)</w:t>
+        <w:t xml:space="preserve">“nation states” are all about ethnic identity (vs US which is more about white Europeans vs </w:t>
+      </w:r>
+      <w:proofErr w:type="spellStart"/>
+      <w:r>
+        <w:t>poc</w:t>
+      </w:r>
+      <w:proofErr w:type="spellEnd"/>
+      <w:r>
+        <w:t>)</w:t>
       </w:r>
     </w:p>
     <w:p>
@@ -697,7 +726,15 @@
         <w:t>not</w:t>
       </w:r>
       <w:r>
-        <w:t xml:space="preserve"> the focus of our data collection, because it would take to long, but I still think it might be interesting to point these (fairly obvious) themes out in our analysis)</w:t>
+        <w:t xml:space="preserve"> the focus of our data collection, because it would take </w:t>
+      </w:r>
+      <w:proofErr w:type="spellStart"/>
+      <w:r>
+        <w:t>to</w:t>
+      </w:r>
+      <w:proofErr w:type="spellEnd"/>
+      <w:r>
+        <w:t xml:space="preserve"> long, but I still think it might be interesting to point these (fairly obvious) themes out in our analysis)</w:t>
       </w:r>
     </w:p>
     <w:p>
@@ -880,26 +917,52 @@
     </w:p>
     <w:p>
       <w:r>
-        <w:t xml:space="preserve">These results were formulated using </w:t>
-      </w:r>
-      <w:r>
-        <w:rPr>
-          <w:highlight w:val="yellow"/>
-        </w:rPr>
-        <w:t>…….</w:t>
-      </w:r>
-      <w:r>
-        <w:t xml:space="preserve"> </w:t>
-      </w:r>
-    </w:p>
-    <w:p>
-      <w:r>
-        <w:t>The results are based on percentages, not on raw counts</w:t>
-      </w:r>
-    </w:p>
-    <w:p>
-      <w:r>
-        <w:t xml:space="preserve">They are based on our analysis of these songs based on our research on German and American colonization. </w:t>
+        <w:t xml:space="preserve">The results </w:t>
+      </w:r>
+      <w:r>
+        <w:t>we gathered are</w:t>
+      </w:r>
+      <w:r>
+        <w:t xml:space="preserve"> based on percentages</w:t>
+      </w:r>
+      <w:r>
+        <w:t xml:space="preserve"> of elements and their relevant attributes</w:t>
+      </w:r>
+      <w:r>
+        <w:t xml:space="preserve">, </w:t>
+      </w:r>
+      <w:r>
+        <w:t>rather than</w:t>
+      </w:r>
+      <w:r>
+        <w:t xml:space="preserve"> raw counts</w:t>
+      </w:r>
+    </w:p>
+    <w:p>
+      <w:r>
+        <w:t xml:space="preserve">We decided that this would </w:t>
+      </w:r>
+      <w:r>
+        <w:t>allow for</w:t>
+      </w:r>
+      <w:r>
+        <w:t xml:space="preserve"> the most accurate comparison of the songs, because the American corpus is much larger than the German corpus.</w:t>
+      </w:r>
+    </w:p>
+    <w:p/>
+    <w:p>
+      <w:pPr>
+        <w:rPr>
+          <w:b/>
+          <w:bCs/>
+        </w:rPr>
+      </w:pPr>
+      <w:r>
+        <w:rPr>
+          <w:b/>
+          <w:bCs/>
+        </w:rPr>
+        <w:t xml:space="preserve">Conclusions </w:t>
       </w:r>
     </w:p>
     <w:p>
@@ -938,20 +1001,34 @@
         <w:t>W</w:t>
       </w:r>
       <w:r>
-        <w:t>e looked at depictions of violence and their context within the songs as a way to understand how the settlers and soldiers viewed acts of violence, in hopes that it would give us insight into their perspective and how it connects to their ideas about nationalism and their claim to the land they were on. Many instances of violence were connected to animals, but this was also interesting to us because it shows how they viewed resources of the country. The German songs overall had less violence than the American songs, and that violence was more often ambiguous. We believe this might be due to the fact that they were engaging in formalized, controlled military violence. We know that they raided villages, fought in wars, and inflicted genocide but because</w:t>
-      </w:r>
-      <w:r>
-        <w:t xml:space="preserve"> the violence took place in a </w:t>
+        <w:t xml:space="preserve">e looked at depictions of violence and their context within the songs as a way to understand how the settlers and soldiers viewed acts of violence, in hopes that it would give us insight into their perspective and how it connects to their ideas about nationalism and their claim to the land they were on. Many instances of violence were connected to animals, but this was also interesting to us because it shows how they viewed resources of the country. The German songs overall had less violence than the American songs, and that violence was more often ambiguous. We believe this might be due to the fact that they </w:t>
       </w:r>
       <w:r>
         <w:lastRenderedPageBreak/>
-        <w:t>military context, there relationship to it was likely very different than for settlers who embraced and took pride in the idea of lawless violence, (</w:t>
+        <w:t>were engaging in formalized, controlled military violence. We know that they raided villages, fought in wars, and inflicted genocide but because</w:t>
+      </w:r>
+      <w:r>
+        <w:t xml:space="preserve"> the violence took place in a military context, there relationship to it was likely very different than for settlers who embraced and took pride in the idea of lawless violence, (</w:t>
       </w:r>
       <w:r>
         <w:rPr>
           <w:highlight w:val="yellow"/>
         </w:rPr>
-        <w:t>did they see themselves more often as defernders than perpetrators?</w:t>
+        <w:t xml:space="preserve">did they see themselves more often as </w:t>
+      </w:r>
+      <w:proofErr w:type="spellStart"/>
+      <w:r>
+        <w:rPr>
+          <w:highlight w:val="yellow"/>
+        </w:rPr>
+        <w:t>defernders</w:t>
+      </w:r>
+      <w:proofErr w:type="spellEnd"/>
+      <w:r>
+        <w:rPr>
+          <w:highlight w:val="yellow"/>
+        </w:rPr>
+        <w:t xml:space="preserve"> than perpetrators?</w:t>
       </w:r>
     </w:p>
     <w:p>
@@ -1169,6 +1246,7 @@
         <w:t xml:space="preserve">mentions. Overall, you may notice that many songs talk about the harsh conditions of the land, but when they directly reference the homeland, </w:t>
       </w:r>
       <w:r>
+        <w:lastRenderedPageBreak/>
         <w:t>depictions</w:t>
       </w:r>
       <w:r>
@@ -1187,11 +1265,7 @@
         <w:t xml:space="preserve"> examples where they say that they love the home, in spite of </w:t>
       </w:r>
       <w:r>
-        <w:t xml:space="preserve">how harsh it is, and have a sense of pride surrounding this. </w:t>
-      </w:r>
-      <w:r>
-        <w:lastRenderedPageBreak/>
-        <w:t>The fact that positive depictions of homeland are in the majority tells us that settlers and colonial soldiers had an emotional connection to the land and saw it as their own. P</w:t>
+        <w:t>how harsh it is, and have a sense of pride surrounding this. The fact that positive depictions of homeland are in the majority tells us that settlers and colonial soldiers had an emotional connection to the land and saw it as their own. P</w:t>
       </w:r>
     </w:p>
     <w:p>
@@ -1234,6 +1308,17 @@
       </w:r>
       <w:r>
         <w:t xml:space="preserve">that historically all four categories were common, especially in German Southwest Africa but we can only speculate as to why possession of people and labor were not mentioned in songs. Perhaps they did not fit into the heroic narrative, or maybe there are more songs not in our corpus with different themes that do mention these circumstances. </w:t>
+      </w:r>
+    </w:p>
+    <w:p>
+      <w:pPr>
+        <w:pStyle w:val="ListParagraph"/>
+      </w:pPr>
+      <w:r>
+        <w:t>___________</w:t>
+      </w:r>
+      <w:r>
+        <w:t>________________________________________________________</w:t>
       </w:r>
     </w:p>
     <w:p/>
@@ -1358,28 +1443,6 @@
           <w:bCs/>
         </w:rPr>
       </w:pPr>
-    </w:p>
-    <w:p>
-      <w:pPr>
-        <w:rPr>
-          <w:b/>
-          <w:bCs/>
-        </w:rPr>
-      </w:pPr>
-      <w:r>
-        <w:rPr>
-          <w:b/>
-          <w:bCs/>
-        </w:rPr>
-        <w:t xml:space="preserve">  </w:t>
-      </w:r>
-      <w:r>
-        <w:rPr>
-          <w:b/>
-          <w:bCs/>
-        </w:rPr>
-        <w:t xml:space="preserve">Conclusions </w:t>
-      </w:r>
     </w:p>
     <w:p>
       <w:pPr>

</xml_diff>

<commit_message>
edit to results webpage and webscite script
</commit_message>
<xml_diff>
--- a/Website Script.docx
+++ b/Website Script.docx
@@ -132,7 +132,15 @@
         <w:t>and UTA</w:t>
       </w:r>
       <w:r>
-        <w:t xml:space="preserve"> Mitchell Luckman for all of their guidance. </w:t>
+        <w:t xml:space="preserve"> Mitchell Luckman for </w:t>
+      </w:r>
+      <w:proofErr w:type="gramStart"/>
+      <w:r>
+        <w:t>all of</w:t>
+      </w:r>
+      <w:proofErr w:type="gramEnd"/>
+      <w:r>
+        <w:t xml:space="preserve"> their guidance. </w:t>
       </w:r>
       <w:r>
         <w:t xml:space="preserve"> </w:t>
@@ -341,6 +349,7 @@
         </w:rPr>
         <w:t xml:space="preserve"> were instances of, for example, patriotism or xenophobia. We also made note of whether these statements had positive or negative inflections. Through collecting data based on the metrics we choose to </w:t>
       </w:r>
+      <w:proofErr w:type="gramStart"/>
       <w:r>
         <w:rPr>
           <w:rFonts w:asciiTheme="minorHAnsi" w:hAnsiTheme="minorHAnsi" w:cstheme="minorHAnsi"/>
@@ -354,7 +363,15 @@
           <w:rFonts w:asciiTheme="minorHAnsi" w:hAnsiTheme="minorHAnsi" w:cstheme="minorHAnsi"/>
           <w:color w:val="0E101A"/>
         </w:rPr>
-        <w:t xml:space="preserve">, we hope to identify patterns </w:t>
+        <w:t>,</w:t>
+      </w:r>
+      <w:proofErr w:type="gramEnd"/>
+      <w:r>
+        <w:rPr>
+          <w:rFonts w:asciiTheme="minorHAnsi" w:hAnsiTheme="minorHAnsi" w:cstheme="minorHAnsi"/>
+          <w:color w:val="0E101A"/>
+        </w:rPr>
+        <w:t xml:space="preserve"> we hope to identify patterns </w:t>
       </w:r>
       <w:r>
         <w:rPr>
@@ -432,13 +449,26 @@
         <w:rPr>
           <w:highlight w:val="yellow"/>
         </w:rPr>
-        <w:t>*should I put the page names in italics or quotes?*</w:t>
-      </w:r>
-    </w:p>
-    <w:p>
-      <w:r>
-        <w:t>*Nope but we can link to them!*</w:t>
-      </w:r>
+        <w:t xml:space="preserve">*should I put the page names in italics or </w:t>
+      </w:r>
+      <w:proofErr w:type="gramStart"/>
+      <w:r>
+        <w:rPr>
+          <w:highlight w:val="yellow"/>
+        </w:rPr>
+        <w:t>quotes?*</w:t>
+      </w:r>
+      <w:proofErr w:type="gramEnd"/>
+    </w:p>
+    <w:p>
+      <w:r>
+        <w:t xml:space="preserve">*Nope but we can link to </w:t>
+      </w:r>
+      <w:proofErr w:type="gramStart"/>
+      <w:r>
+        <w:t>them!*</w:t>
+      </w:r>
+      <w:proofErr w:type="gramEnd"/>
     </w:p>
     <w:p/>
     <w:p>
@@ -506,7 +536,15 @@
         </w:numPr>
       </w:pPr>
       <w:r>
-        <w:t>American songs are folk songs. (look into legends and the origin of these songs)</w:t>
+        <w:t>American songs are folk songs. (</w:t>
+      </w:r>
+      <w:proofErr w:type="gramStart"/>
+      <w:r>
+        <w:t>look into</w:t>
+      </w:r>
+      <w:proofErr w:type="gramEnd"/>
+      <w:r>
+        <w:t xml:space="preserve"> legends and the origin of these songs)</w:t>
       </w:r>
     </w:p>
     <w:p>
@@ -602,9 +640,14 @@
         </w:numPr>
       </w:pPr>
       <w:r>
-        <w:t xml:space="preserve"> Resurgence of ballads, which had been popular in medieval times(</w:t>
+        <w:t xml:space="preserve"> Resurgence of ballads, which had been popular in medieval </w:t>
+      </w:r>
+      <w:proofErr w:type="gramStart"/>
+      <w:r>
+        <w:t>times(</w:t>
       </w:r>
       <w:proofErr w:type="spellStart"/>
+      <w:proofErr w:type="gramEnd"/>
       <w:r>
         <w:t>ill</w:t>
       </w:r>
@@ -812,7 +855,11 @@
         <w:t>Cowboy Songs and Other Frontier Ballads</w:t>
       </w:r>
       <w:r>
-        <w:t>, which was first published in November, 2010.</w:t>
+        <w:t xml:space="preserve">, which was first published in November, </w:t>
+      </w:r>
+      <w:proofErr w:type="gramStart"/>
+      <w:r>
+        <w:t>2010.</w:t>
       </w:r>
       <w:r>
         <w:rPr>
@@ -822,6 +869,7 @@
         </w:rPr>
         <w:t>.</w:t>
       </w:r>
+      <w:proofErr w:type="gramEnd"/>
       <w:r>
         <w:rPr>
           <w:highlight w:val="yellow"/>
@@ -935,18 +983,19 @@
         <w:t>rather than</w:t>
       </w:r>
       <w:r>
-        <w:t xml:space="preserve"> raw counts</w:t>
-      </w:r>
-    </w:p>
-    <w:p>
-      <w:r>
-        <w:t xml:space="preserve">We decided that this would </w:t>
-      </w:r>
-      <w:r>
-        <w:t>allow for</w:t>
-      </w:r>
-      <w:r>
-        <w:t xml:space="preserve"> the most accurate comparison of the songs, because the American corpus is much larger than the German corpus.</w:t>
+        <w:t xml:space="preserve"> raw count</w:t>
+      </w:r>
+      <w:r>
+        <w:t>s. This was done to</w:t>
+      </w:r>
+      <w:r>
+        <w:t xml:space="preserve"> allow for the most accurate comparison of the songs, </w:t>
+      </w:r>
+      <w:r>
+        <w:t>as</w:t>
+      </w:r>
+      <w:r>
+        <w:t xml:space="preserve"> the American corpus is much larger than the German corpus.</w:t>
       </w:r>
     </w:p>
     <w:p/>
@@ -1001,11 +1050,19 @@
         <w:t>W</w:t>
       </w:r>
       <w:r>
-        <w:t xml:space="preserve">e looked at depictions of violence and their context within the songs as a way to understand how the settlers and soldiers viewed acts of violence, in hopes that it would give us insight into their perspective and how it connects to their ideas about nationalism and their claim to the land they were on. Many instances of violence were connected to animals, but this was also interesting to us because it shows how they viewed resources of the country. The German songs overall had less violence than the American songs, and that violence was more often ambiguous. We believe this might be due to the fact that they </w:t>
+        <w:t xml:space="preserve">e looked at depictions of violence and their context within the songs as a way to understand how the settlers and soldiers viewed acts of violence, in hopes that it would give us insight into their perspective and how it connects to their ideas about nationalism and their claim to the land they were on. Many instances of violence were connected to animals, but this was also interesting to us because it shows how they viewed resources of the country. The German songs overall had less violence than the American songs, and that violence was more often ambiguous. We believe this might be </w:t>
+      </w:r>
+      <w:proofErr w:type="gramStart"/>
+      <w:r>
+        <w:t>due to the fact that</w:t>
+      </w:r>
+      <w:proofErr w:type="gramEnd"/>
+      <w:r>
+        <w:t xml:space="preserve"> they were engaging in formalized, controlled military violence. We know that they raided </w:t>
       </w:r>
       <w:r>
         <w:lastRenderedPageBreak/>
-        <w:t>were engaging in formalized, controlled military violence. We know that they raided villages, fought in wars, and inflicted genocide but because</w:t>
+        <w:t>villages, fought in wars, and inflicted genocide but because</w:t>
       </w:r>
       <w:r>
         <w:t xml:space="preserve"> the violence took place in a military context, there relationship to it was likely very different than for settlers who embraced and took pride in the idea of lawless violence, (</w:t>
@@ -1246,23 +1303,34 @@
         <w:t xml:space="preserve">mentions. Overall, you may notice that many songs talk about the harsh conditions of the land, but when they directly reference the homeland, </w:t>
       </w:r>
       <w:r>
+        <w:t>depictions</w:t>
+      </w:r>
+      <w:r>
+        <w:t xml:space="preserve"> are overwhelmingly </w:t>
+      </w:r>
+      <w:r>
+        <w:t>positive</w:t>
+      </w:r>
+      <w:r>
+        <w:t xml:space="preserve">. We see </w:t>
+      </w:r>
+      <w:r>
+        <w:t>man</w:t>
+      </w:r>
+      <w:r>
+        <w:t xml:space="preserve"> examples where they say that they </w:t>
+      </w:r>
+      <w:r>
         <w:lastRenderedPageBreak/>
-        <w:t>depictions</w:t>
-      </w:r>
-      <w:r>
-        <w:t xml:space="preserve"> are overwhelmingly </w:t>
-      </w:r>
-      <w:r>
-        <w:t>positive</w:t>
-      </w:r>
-      <w:r>
-        <w:t xml:space="preserve">. We see </w:t>
-      </w:r>
-      <w:r>
-        <w:t>man</w:t>
-      </w:r>
-      <w:r>
-        <w:t xml:space="preserve"> examples where they say that they love the home, in spite of </w:t>
+        <w:t xml:space="preserve">love the home, </w:t>
+      </w:r>
+      <w:proofErr w:type="gramStart"/>
+      <w:r>
+        <w:t>in spite of</w:t>
+      </w:r>
+      <w:proofErr w:type="gramEnd"/>
+      <w:r>
+        <w:t xml:space="preserve"> </w:t>
       </w:r>
       <w:r>
         <w:t>how harsh it is, and have a sense of pride surrounding this. The fact that positive depictions of homeland are in the majority tells us that settlers and colonial soldiers had an emotional connection to the land and saw it as their own. P</w:t>
@@ -1304,7 +1372,15 @@
         <w:t xml:space="preserve">We coded for possession of land, people, resources, and labor. </w:t>
       </w:r>
       <w:r>
-        <w:t xml:space="preserve">Our results show that in both German and American contexts, land and resource possession were by far the most commonly mentioned. We know </w:t>
+        <w:t xml:space="preserve">Our results show that in both German and American contexts, land and resource possession were by far the </w:t>
+      </w:r>
+      <w:proofErr w:type="gramStart"/>
+      <w:r>
+        <w:t>most commonly mentioned</w:t>
+      </w:r>
+      <w:proofErr w:type="gramEnd"/>
+      <w:r>
+        <w:t xml:space="preserve">. We know </w:t>
       </w:r>
       <w:r>
         <w:t xml:space="preserve">that historically all four categories were common, especially in German Southwest Africa but we can only speculate as to why possession of people and labor were not mentioned in songs. Perhaps they did not fit into the heroic narrative, or maybe there are more songs not in our corpus with different themes that do mention these circumstances. </w:t>
@@ -1315,10 +1391,7 @@
         <w:pStyle w:val="ListParagraph"/>
       </w:pPr>
       <w:r>
-        <w:t>___________</w:t>
-      </w:r>
-      <w:r>
-        <w:t>________________________________________________________</w:t>
+        <w:t>___________________________________________________________________</w:t>
       </w:r>
     </w:p>
     <w:p/>
@@ -1359,11 +1432,16 @@
       <w:r>
         <w:t xml:space="preserve">none for </w:t>
       </w:r>
+      <w:proofErr w:type="gramStart"/>
       <w:r>
         <w:t>Germans</w:t>
       </w:r>
       <w:r>
-        <w:t xml:space="preserve"> , more for </w:t>
+        <w:t xml:space="preserve"> ,</w:t>
+      </w:r>
+      <w:proofErr w:type="gramEnd"/>
+      <w:r>
+        <w:t xml:space="preserve"> more for </w:t>
       </w:r>
       <w:r>
         <w:t>Americans</w:t>
@@ -1425,7 +1503,15 @@
         </w:tabs>
       </w:pPr>
       <w:r>
-        <w:t xml:space="preserve">2.5, 2.2 shows common romanticism of nation (idealistic) they both view the land in an idealistic way, which in itself is a form </w:t>
+        <w:t xml:space="preserve">2.5, 2.2 shows common romanticism of nation (idealistic) they both view the land in an idealistic way, which </w:t>
+      </w:r>
+      <w:proofErr w:type="gramStart"/>
+      <w:r>
+        <w:t>in itself is</w:t>
+      </w:r>
+      <w:proofErr w:type="gramEnd"/>
+      <w:r>
+        <w:t xml:space="preserve"> a form </w:t>
       </w:r>
     </w:p>
     <w:p>

</xml_diff>

<commit_message>
added to conclusions and edited website script
</commit_message>
<xml_diff>
--- a/Website Script.docx
+++ b/Website Script.docx
@@ -1050,22 +1050,94 @@
         <w:t>W</w:t>
       </w:r>
       <w:r>
-        <w:t xml:space="preserve">e looked at depictions of violence and their context within the songs as a way to understand how the settlers and soldiers viewed acts of violence, in hopes that it would give us insight into their perspective and how it connects to their ideas about nationalism and their claim to the land they were on. Many instances of violence were connected to animals, but this was also interesting to us because it shows how they viewed resources of the country. The German songs overall had less violence than the American songs, and that violence was more often ambiguous. We believe this might be </w:t>
-      </w:r>
-      <w:proofErr w:type="gramStart"/>
-      <w:r>
-        <w:t>due to the fact that</w:t>
-      </w:r>
-      <w:proofErr w:type="gramEnd"/>
-      <w:r>
-        <w:t xml:space="preserve"> they were engaging in formalized, controlled military violence. We know that they raided </w:t>
+        <w:t xml:space="preserve">e </w:t>
+      </w:r>
+      <w:r>
+        <w:t>examined</w:t>
+      </w:r>
+      <w:r>
+        <w:t xml:space="preserve"> depictions of violence </w:t>
+      </w:r>
+      <w:r>
+        <w:t xml:space="preserve">between </w:t>
+      </w:r>
+      <w:r>
+        <w:t>groups of people</w:t>
+      </w:r>
+      <w:r>
+        <w:t xml:space="preserve"> within the songs as a way to understand how the settlers and soldiers viewed acts of violence, in hopes that it would give us insight into their perspective and how it connects to their ideas about nationalism and their claim to the land they </w:t>
+      </w:r>
+      <w:r>
+        <w:t>occupied</w:t>
+      </w:r>
+      <w:r>
+        <w:t xml:space="preserve">. Many instances of violence were </w:t>
+      </w:r>
+      <w:r>
+        <w:t>committed upon</w:t>
+      </w:r>
+      <w:r>
+        <w:t xml:space="preserve"> animals, but this was also interesting to us </w:t>
+      </w:r>
+      <w:r>
+        <w:t>as</w:t>
+      </w:r>
+      <w:r>
+        <w:t xml:space="preserve"> it </w:t>
+      </w:r>
+      <w:r>
+        <w:t>reveals</w:t>
+      </w:r>
+      <w:r>
+        <w:t xml:space="preserve"> how they </w:t>
+      </w:r>
+      <w:r>
+        <w:t>perceived the land’s</w:t>
+      </w:r>
+      <w:r>
+        <w:t xml:space="preserve"> resources</w:t>
+      </w:r>
+      <w:r>
+        <w:t xml:space="preserve">. The German songs overall had less violence than the American songs, and that violence </w:t>
+      </w:r>
+      <w:r>
+        <w:t>more often was ambiguous on which group either the perpetrator or victim belonged to</w:t>
+      </w:r>
+      <w:r>
+        <w:t xml:space="preserve">. We believe this might be </w:t>
+      </w:r>
+      <w:r>
+        <w:t>because</w:t>
+      </w:r>
+      <w:r>
+        <w:t xml:space="preserve"> they were engaging in formalized, controlled </w:t>
       </w:r>
       <w:r>
         <w:lastRenderedPageBreak/>
-        <w:t>villages, fought in wars, and inflicted genocide but because</w:t>
-      </w:r>
-      <w:r>
-        <w:t xml:space="preserve"> the violence took place in a military context, there relationship to it was likely very different than for settlers who embraced and took pride in the idea of lawless violence, (</w:t>
+        <w:t xml:space="preserve">military violence. We know that they raided villages, fought in wars, and </w:t>
+      </w:r>
+      <w:r>
+        <w:t>committed</w:t>
+      </w:r>
+      <w:r>
+        <w:t xml:space="preserve"> genocide but because</w:t>
+      </w:r>
+      <w:r>
+        <w:t xml:space="preserve"> the violence took place in a military context, </w:t>
+      </w:r>
+      <w:r>
+        <w:t>their</w:t>
+      </w:r>
+      <w:r>
+        <w:t xml:space="preserve"> relationship to it was likely very different than for settlers who embraced and took pride in the idea of lawless violence</w:t>
+      </w:r>
+      <w:r>
+        <w:t>.</w:t>
+      </w:r>
+    </w:p>
+    <w:p>
+      <w:r>
+        <w:t>(</w:t>
       </w:r>
       <w:r>
         <w:rPr>
@@ -1125,7 +1197,7 @@
         </w:rPr>
       </w:pPr>
       <w:r>
-        <w:t xml:space="preserve">We coded for instances of xenophobia when native people were directly mentioned in the songs in derogatory ways or in hateful contexts. Although there were many mentions of native people in the American songs, the overall percentages showed that there were more instances of xenophobia in the </w:t>
+        <w:t xml:space="preserve">We coded for instances of xenophobia when native people were directly mentioned in the songs in derogatory ways or hateful contexts. Although there were many mentions of native people in the American songs, the overall percentages showed that there were more instances of xenophobia in the </w:t>
       </w:r>
       <w:r>
         <w:t>German</w:t>
@@ -1137,7 +1209,55 @@
         <w:t>s</w:t>
       </w:r>
       <w:r>
-        <w:t>ongs. We think that this could be due to geographical contexts. The American settlers were no doubt highly xenophobic and racist, often acting on these feelings, but why would it be less of a focus in their songs? Perhaps the Germans were more focus on this element because they were not in a continuous empire. Germany was far away separated by many other countries and an ocean. This was also a time when more formalized theories on race and racial hierarchies was becoming more prevalent. The Germans even inflicted medical experimentation on the native peoples and sent their body parts to Europe for eugenics research. Both groups made xenophobia, the fear and hatred of the other, a defining</w:t>
+        <w:t>ongs. We think that this could be due to geographical contexts. The American settlers were no doubt highly xenophobic and racist</w:t>
+      </w:r>
+      <w:r>
+        <w:t xml:space="preserve"> and </w:t>
+      </w:r>
+      <w:r>
+        <w:t xml:space="preserve">often </w:t>
+      </w:r>
+      <w:r>
+        <w:t>acted</w:t>
+      </w:r>
+      <w:r>
+        <w:t xml:space="preserve"> on these feelings, but why would it be less of a focus in their songs? Perhaps the Germans were more focus</w:t>
+      </w:r>
+      <w:r>
+        <w:t>ed</w:t>
+      </w:r>
+      <w:r>
+        <w:t xml:space="preserve"> on this element because they were </w:t>
+      </w:r>
+      <w:r>
+        <w:t>part of</w:t>
+      </w:r>
+      <w:r>
+        <w:t xml:space="preserve"> a continuous empire. Germany was separated by </w:t>
+      </w:r>
+      <w:r>
+        <w:t>thousands of miles of land and oceans</w:t>
+      </w:r>
+      <w:r>
+        <w:t xml:space="preserve">. This was also a time when more formalized theories on race and racial hierarchies </w:t>
+      </w:r>
+      <w:r>
+        <w:t xml:space="preserve">became </w:t>
+      </w:r>
+      <w:r>
+        <w:t>more prevalent. The Germans even inflicted medical experimentation on the native peoples and sent their body parts to Europe for eugenics research. Both groups</w:t>
+      </w:r>
+      <w:r>
+        <w:t xml:space="preserve"> </w:t>
+      </w:r>
+      <w:r>
+        <w:t>made</w:t>
+      </w:r>
+      <w:r>
+        <w:t xml:space="preserve"> xenophobia</w:t>
+      </w:r>
+      <w:r>
+        <w:t>, the fear and hatred of the other, a defining</w:t>
       </w:r>
       <w:r>
         <w:t xml:space="preserve"> aspect of their identity. However, perhaps the Germans were more focused on this difference, and perhaps it served them more to spread the ideas of xenophobia in the specific times and contexts of the songs we selected. </w:t>
@@ -1180,38 +1300,15 @@
     </w:p>
     <w:p>
       <w:pPr>
-        <w:pStyle w:val="ListParagraph"/>
-        <w:rPr>
-          <w:b/>
-          <w:bCs/>
-        </w:rPr>
-      </w:pPr>
-      <w:r>
-        <w:t xml:space="preserve">We looked at national unity in the songs within the contexts of brotherhood, loyalty, pride, patriotism and solidarity. We found that there was more national unity in the German songs, and that their depictions were more about loyalty whereas the American songs depicted more about brotherhood and solidarity. We believe that this is once again indicative of the political and social contexts of an overseas vs a continuous empire. We also think this is indicative of the fact that Germans had a stronger </w:t>
-      </w:r>
-      <w:r>
-        <w:t>connection</w:t>
-      </w:r>
-      <w:r>
-        <w:t xml:space="preserve"> to Germany and the fatherland whereas the Americans were simply connected to each other. The Germans were serving in a</w:t>
-      </w:r>
-      <w:r>
-        <w:t>n</w:t>
-      </w:r>
-      <w:r>
-        <w:t xml:space="preserve"> army that required loyalty and reverence to the empire</w:t>
-      </w:r>
-      <w:r>
-        <w:t xml:space="preserve">. The same thing was not required of Americans, who were part but rather many of them choose to band together in brotherhood and form new communities. </w:t>
-      </w:r>
-    </w:p>
-    <w:p>
-      <w:pPr>
-        <w:rPr>
-          <w:b/>
-          <w:bCs/>
-        </w:rPr>
-      </w:pPr>
+        <w:ind w:left="720"/>
+        <w:rPr>
+          <w:b/>
+          <w:bCs/>
+        </w:rPr>
+      </w:pPr>
+      <w:r>
+        <w:t>We examined national unity in the songs within the contexts of brotherhood, loyalty, pride, patriotism, and solidarity. We found that there was a greater expression of national unity in the German songs and that these expressions were more centered around loyalty whereas the American songs had a stronger focus on brotherhood and solidarity. We believe that this is once again indicative of the political and social contexts of an overseas versus a continuous empire. We also think this is indicative of the fact that Germans had a stronger connection to Germany and the fatherland whereas the Americans were simply connected through their interactions with other settlers. The Germans were serving in an army that required loyalty and reverence to the empire. The same thing was not required of Americans, as many of them choose to band together in and form communities.</w:t>
+      </w:r>
     </w:p>
     <w:p>
       <w:pPr>
@@ -1249,100 +1346,33 @@
     </w:p>
     <w:p>
       <w:pPr>
-        <w:pStyle w:val="ListParagraph"/>
-      </w:pPr>
-      <w:r>
-        <w:t xml:space="preserve">We coded for homeland after noticing several references to both the new home and the country of origin of settlers. When looking at homeland, we wanted to see if references to homeland more positive, negative or ambiguous connotations had to get a better idea of what </w:t>
-      </w:r>
-      <w:r>
-        <w:t>people’s</w:t>
-      </w:r>
-      <w:r>
-        <w:t xml:space="preserve"> connection to the land was. We found that </w:t>
-      </w:r>
-      <w:r>
-        <w:t xml:space="preserve">American songs have more </w:t>
-      </w:r>
-      <w:r>
-        <w:t xml:space="preserve">instances of </w:t>
-      </w:r>
-      <w:r>
-        <w:t xml:space="preserve">negative </w:t>
-      </w:r>
-      <w:r>
-        <w:t>connotations</w:t>
-      </w:r>
-      <w:r>
-        <w:t xml:space="preserve"> of homeland</w:t>
-      </w:r>
-      <w:r>
-        <w:t>,</w:t>
-      </w:r>
-      <w:r>
-        <w:t xml:space="preserve"> but both</w:t>
-      </w:r>
-      <w:r>
-        <w:t xml:space="preserve"> groups</w:t>
-      </w:r>
-      <w:r>
-        <w:t xml:space="preserve"> ha</w:t>
-      </w:r>
-      <w:r>
-        <w:t>d</w:t>
-      </w:r>
-      <w:r>
-        <w:t xml:space="preserve"> around the same </w:t>
-      </w:r>
-      <w:r>
-        <w:t xml:space="preserve">amount of </w:t>
-      </w:r>
-      <w:r>
-        <w:t xml:space="preserve">positive </w:t>
-      </w:r>
-      <w:r>
-        <w:t xml:space="preserve">mentions. Overall, you may notice that many songs talk about the harsh conditions of the land, but when they directly reference the homeland, </w:t>
-      </w:r>
-      <w:r>
-        <w:t>depictions</w:t>
-      </w:r>
-      <w:r>
-        <w:t xml:space="preserve"> are overwhelmingly </w:t>
-      </w:r>
-      <w:r>
-        <w:t>positive</w:t>
-      </w:r>
-      <w:r>
-        <w:t xml:space="preserve">. We see </w:t>
-      </w:r>
-      <w:r>
-        <w:t>man</w:t>
-      </w:r>
-      <w:r>
-        <w:t xml:space="preserve"> examples where they say that they </w:t>
+        <w:ind w:left="720"/>
+        <w:rPr>
+          <w:b/>
+          <w:bCs/>
+        </w:rPr>
+      </w:pPr>
+      <w:r>
+        <w:t xml:space="preserve">We coded for mentions of homeland after noticing several references to both the new home and the country or place of origin of the settlers. When examining homeland, we wanted to see if references to homeland </w:t>
+      </w:r>
+      <w:proofErr w:type="gramStart"/>
+      <w:r>
+        <w:t xml:space="preserve">had </w:t>
+      </w:r>
+      <w:r>
+        <w:t>positive, negative or ambiguous connotations</w:t>
+      </w:r>
+      <w:proofErr w:type="gramEnd"/>
+      <w:r>
+        <w:t xml:space="preserve"> </w:t>
+      </w:r>
+      <w:r>
+        <w:t xml:space="preserve">to get a better sense of what settlers’ connection to the land was like. We found that the mentions of homeland in the American Songs tended to be more negative, but both groups had around the same percentage of positive mentions. Overall, you may notice that many songs talk about the harsh conditions of the land, but when they directly reference the homeland, the depictions are overwhelmingly positive. </w:t>
       </w:r>
       <w:r>
         <w:lastRenderedPageBreak/>
-        <w:t xml:space="preserve">love the home, </w:t>
-      </w:r>
-      <w:proofErr w:type="gramStart"/>
-      <w:r>
-        <w:t>in spite of</w:t>
-      </w:r>
-      <w:proofErr w:type="gramEnd"/>
-      <w:r>
-        <w:t xml:space="preserve"> </w:t>
-      </w:r>
-      <w:r>
-        <w:t>how harsh it is, and have a sense of pride surrounding this. The fact that positive depictions of homeland are in the majority tells us that settlers and colonial soldiers had an emotional connection to the land and saw it as their own. P</w:t>
-      </w:r>
-    </w:p>
-    <w:p>
-      <w:pPr>
-        <w:rPr>
-          <w:b/>
-          <w:bCs/>
-        </w:rPr>
-      </w:pPr>
+        <w:t>We see many examples where they say that they love the home despite how harsh it is and have a sense of pride surrounding it. The fact that positive depictions of the homeland are in the majority tells us that settlers and colonial soldiers had an emotional connection to the land and saw it as their own.</w:t>
+      </w:r>
     </w:p>
     <w:p>
       <w:pPr>
@@ -1369,16 +1399,23 @@
         <w:pStyle w:val="ListParagraph"/>
       </w:pPr>
       <w:r>
-        <w:t xml:space="preserve">We coded for possession of land, people, resources, and labor. </w:t>
-      </w:r>
-      <w:r>
-        <w:t xml:space="preserve">Our results show that in both German and American contexts, land and resource possession were by far the </w:t>
-      </w:r>
-      <w:proofErr w:type="gramStart"/>
-      <w:r>
-        <w:t>most commonly mentioned</w:t>
-      </w:r>
-      <w:proofErr w:type="gramEnd"/>
+        <w:t>When coding for possession, we between</w:t>
+      </w:r>
+      <w:r>
+        <w:t xml:space="preserve"> land, people, resources, and labor. </w:t>
+      </w:r>
+      <w:r>
+        <w:t xml:space="preserve">Our results show that in both German and American contexts, land and resource possession </w:t>
+      </w:r>
+      <w:r>
+        <w:t>was</w:t>
+      </w:r>
+      <w:r>
+        <w:t xml:space="preserve"> by far the </w:t>
+      </w:r>
+      <w:r>
+        <w:t>most mentioned</w:t>
+      </w:r>
       <w:r>
         <w:t xml:space="preserve">. We know </w:t>
       </w:r>

</xml_diff>